<commit_message>
videos y arhichivo word
Se modifican las rutas de los videos. Se modifica el archivo word
</commit_message>
<xml_diff>
--- a/PreEntrega3.docx
+++ b/PreEntrega3.docx
@@ -76,16 +76,528 @@
     </w:p>
     <w:p/>
     <w:p>
-      <w:r>
-        <w:t>89</w:t>
-      </w:r>
-    </w:p>
-    <w:p>
-      <w:r>
+      <w:pPr>
+        <w:spacing w:after="0" w:line="240" w:lineRule="auto"/>
+        <w:rPr>
+          <w:rFonts w:ascii="Times New Roman" w:eastAsia="Times New Roman" w:hAnsi="Times New Roman" w:cs="Times New Roman"/>
+          <w:color w:val="0000FF"/>
+          <w:kern w:val="0"/>
+          <w:sz w:val="24"/>
+          <w:szCs w:val="24"/>
+          <w:lang w:eastAsia="es-AR"/>
+          <w14:ligatures w14:val="none"/>
+        </w:rPr>
+      </w:pPr>
+      <w:r>
+        <w:rPr>
+          <w:rFonts w:ascii="Times New Roman" w:eastAsia="Times New Roman" w:hAnsi="Times New Roman" w:cs="Times New Roman"/>
+          <w:kern w:val="0"/>
+          <w:sz w:val="24"/>
+          <w:szCs w:val="24"/>
+          <w:lang w:eastAsia="es-AR"/>
+          <w14:ligatures w14:val="none"/>
+        </w:rPr>
+        <w:fldChar w:fldCharType="begin"/>
+      </w:r>
+      <w:r>
+        <w:rPr>
+          <w:rFonts w:ascii="Times New Roman" w:eastAsia="Times New Roman" w:hAnsi="Times New Roman" w:cs="Times New Roman"/>
+          <w:kern w:val="0"/>
+          <w:sz w:val="24"/>
+          <w:szCs w:val="24"/>
+          <w:lang w:eastAsia="es-AR"/>
+          <w14:ligatures w14:val="none"/>
+        </w:rPr>
+        <w:instrText>HYPERLINK "devtools://devtools/bundled/devtools_app.html?remoteBase=https://devtools.azureedge.net/serve_file/@e23a9b7d0a14cd45f7a5324b61f0c57561757bb3/&amp;can_dock=true&amp;panel=elements&amp;targetType=tab&amp;veLogging=true&amp;isFeedbackEnabled=true&amp;msEdgeDevToolsMicroFeedback=true&amp;enhancedDevTools=true&amp;isChatEnabled=true&amp;enabledExperiments=msEdgeDevToolsNetworkConsole;layersIn3DView;keyboardShortcutEditor;msEdgeVSCodeThemes;msEdgeDevToolsDetachedElements;msEdgeDynamicWelcome;msEdgeAIExplainConsoleError" \l "performance"</w:instrText>
+      </w:r>
+      <w:r>
+        <w:rPr>
+          <w:rFonts w:ascii="Times New Roman" w:eastAsia="Times New Roman" w:hAnsi="Times New Roman" w:cs="Times New Roman"/>
+          <w:kern w:val="0"/>
+          <w:sz w:val="24"/>
+          <w:szCs w:val="24"/>
+          <w:lang w:eastAsia="es-AR"/>
+          <w14:ligatures w14:val="none"/>
+        </w:rPr>
+      </w:r>
+      <w:r>
+        <w:rPr>
+          <w:rFonts w:ascii="Times New Roman" w:eastAsia="Times New Roman" w:hAnsi="Times New Roman" w:cs="Times New Roman"/>
+          <w:kern w:val="0"/>
+          <w:sz w:val="24"/>
+          <w:szCs w:val="24"/>
+          <w:lang w:eastAsia="es-AR"/>
+          <w14:ligatures w14:val="none"/>
+        </w:rPr>
+        <w:fldChar w:fldCharType="separate"/>
+      </w:r>
+    </w:p>
+    <w:p>
+      <w:pPr>
+        <w:spacing w:after="0" w:line="240" w:lineRule="auto"/>
+        <w:jc w:val="center"/>
+        <w:rPr>
+          <w:rFonts w:ascii="Times New Roman" w:eastAsia="Times New Roman" w:hAnsi="Times New Roman" w:cs="Times New Roman"/>
+          <w:kern w:val="0"/>
+          <w:sz w:val="24"/>
+          <w:szCs w:val="24"/>
+          <w:lang w:eastAsia="es-AR"/>
+          <w14:ligatures w14:val="none"/>
+        </w:rPr>
+      </w:pPr>
+      <w:r>
+        <w:rPr>
+          <w:rFonts w:ascii="Times New Roman" w:eastAsia="Times New Roman" w:hAnsi="Times New Roman" w:cs="Times New Roman"/>
+          <w:color w:val="0000FF"/>
+          <w:kern w:val="0"/>
+          <w:sz w:val="24"/>
+          <w:szCs w:val="24"/>
+          <w:lang w:eastAsia="es-AR"/>
+          <w14:ligatures w14:val="none"/>
+        </w:rPr>
+        <w:t>90</w:t>
+      </w:r>
+    </w:p>
+    <w:p>
+      <w:pPr>
+        <w:spacing w:after="0" w:line="240" w:lineRule="auto"/>
+        <w:jc w:val="center"/>
+        <w:rPr>
+          <w:rFonts w:ascii="Times New Roman" w:eastAsia="Times New Roman" w:hAnsi="Times New Roman" w:cs="Times New Roman"/>
+          <w:color w:val="0000FF"/>
+          <w:kern w:val="0"/>
+          <w:sz w:val="24"/>
+          <w:szCs w:val="24"/>
+          <w:lang w:eastAsia="es-AR"/>
+          <w14:ligatures w14:val="none"/>
+        </w:rPr>
+      </w:pPr>
+      <w:r>
+        <w:rPr>
+          <w:rFonts w:ascii="Times New Roman" w:eastAsia="Times New Roman" w:hAnsi="Times New Roman" w:cs="Times New Roman"/>
+          <w:color w:val="0000FF"/>
+          <w:kern w:val="0"/>
+          <w:sz w:val="24"/>
+          <w:szCs w:val="24"/>
+          <w:lang w:eastAsia="es-AR"/>
+          <w14:ligatures w14:val="none"/>
+        </w:rPr>
         <w:t>Rendimiento</w:t>
       </w:r>
     </w:p>
     <w:p>
+      <w:pPr>
+        <w:spacing w:after="0" w:line="240" w:lineRule="auto"/>
+        <w:rPr>
+          <w:rFonts w:ascii="Times New Roman" w:eastAsia="Times New Roman" w:hAnsi="Times New Roman" w:cs="Times New Roman"/>
+          <w:color w:val="0000FF"/>
+          <w:kern w:val="0"/>
+          <w:sz w:val="24"/>
+          <w:szCs w:val="24"/>
+          <w:lang w:eastAsia="es-AR"/>
+          <w14:ligatures w14:val="none"/>
+        </w:rPr>
+      </w:pPr>
+      <w:r>
+        <w:rPr>
+          <w:rFonts w:ascii="Times New Roman" w:eastAsia="Times New Roman" w:hAnsi="Times New Roman" w:cs="Times New Roman"/>
+          <w:kern w:val="0"/>
+          <w:sz w:val="24"/>
+          <w:szCs w:val="24"/>
+          <w:lang w:eastAsia="es-AR"/>
+          <w14:ligatures w14:val="none"/>
+        </w:rPr>
+        <w:fldChar w:fldCharType="end"/>
+      </w:r>
+      <w:r>
+        <w:rPr>
+          <w:rFonts w:ascii="Times New Roman" w:eastAsia="Times New Roman" w:hAnsi="Times New Roman" w:cs="Times New Roman"/>
+          <w:kern w:val="0"/>
+          <w:sz w:val="24"/>
+          <w:szCs w:val="24"/>
+          <w:lang w:eastAsia="es-AR"/>
+          <w14:ligatures w14:val="none"/>
+        </w:rPr>
+        <w:fldChar w:fldCharType="begin"/>
+      </w:r>
+      <w:r>
+        <w:rPr>
+          <w:rFonts w:ascii="Times New Roman" w:eastAsia="Times New Roman" w:hAnsi="Times New Roman" w:cs="Times New Roman"/>
+          <w:kern w:val="0"/>
+          <w:sz w:val="24"/>
+          <w:szCs w:val="24"/>
+          <w:lang w:eastAsia="es-AR"/>
+          <w14:ligatures w14:val="none"/>
+        </w:rPr>
+        <w:instrText>HYPERLINK "devtools://devtools/bundled/devtools_app.html?remoteBase=https://devtools.azureedge.net/serve_file/@e23a9b7d0a14cd45f7a5324b61f0c57561757bb3/&amp;can_dock=true&amp;panel=elements&amp;targetType=tab&amp;veLogging=true&amp;isFeedbackEnabled=true&amp;msEdgeDevToolsMicroFeedback=true&amp;enhancedDevTools=true&amp;isChatEnabled=true&amp;enabledExperiments=msEdgeDevToolsNetworkConsole;layersIn3DView;keyboardShortcutEditor;msEdgeVSCodeThemes;msEdgeDevToolsDetachedElements;msEdgeDynamicWelcome;msEdgeAIExplainConsoleError" \l "accessibility"</w:instrText>
+      </w:r>
+      <w:r>
+        <w:rPr>
+          <w:rFonts w:ascii="Times New Roman" w:eastAsia="Times New Roman" w:hAnsi="Times New Roman" w:cs="Times New Roman"/>
+          <w:kern w:val="0"/>
+          <w:sz w:val="24"/>
+          <w:szCs w:val="24"/>
+          <w:lang w:eastAsia="es-AR"/>
+          <w14:ligatures w14:val="none"/>
+        </w:rPr>
+      </w:r>
+      <w:r>
+        <w:rPr>
+          <w:rFonts w:ascii="Times New Roman" w:eastAsia="Times New Roman" w:hAnsi="Times New Roman" w:cs="Times New Roman"/>
+          <w:kern w:val="0"/>
+          <w:sz w:val="24"/>
+          <w:szCs w:val="24"/>
+          <w:lang w:eastAsia="es-AR"/>
+          <w14:ligatures w14:val="none"/>
+        </w:rPr>
+        <w:fldChar w:fldCharType="separate"/>
+      </w:r>
+    </w:p>
+    <w:p>
+      <w:pPr>
+        <w:spacing w:after="0" w:line="240" w:lineRule="auto"/>
+        <w:jc w:val="center"/>
+        <w:rPr>
+          <w:rFonts w:ascii="Times New Roman" w:eastAsia="Times New Roman" w:hAnsi="Times New Roman" w:cs="Times New Roman"/>
+          <w:kern w:val="0"/>
+          <w:sz w:val="24"/>
+          <w:szCs w:val="24"/>
+          <w:lang w:eastAsia="es-AR"/>
+          <w14:ligatures w14:val="none"/>
+        </w:rPr>
+      </w:pPr>
+      <w:r>
+        <w:rPr>
+          <w:rFonts w:ascii="Times New Roman" w:eastAsia="Times New Roman" w:hAnsi="Times New Roman" w:cs="Times New Roman"/>
+          <w:color w:val="0000FF"/>
+          <w:kern w:val="0"/>
+          <w:sz w:val="24"/>
+          <w:szCs w:val="24"/>
+          <w:lang w:eastAsia="es-AR"/>
+          <w14:ligatures w14:val="none"/>
+        </w:rPr>
+        <w:t>86</w:t>
+      </w:r>
+    </w:p>
+    <w:p>
+      <w:pPr>
+        <w:spacing w:after="0" w:line="240" w:lineRule="auto"/>
+        <w:jc w:val="center"/>
+        <w:rPr>
+          <w:rFonts w:ascii="Times New Roman" w:eastAsia="Times New Roman" w:hAnsi="Times New Roman" w:cs="Times New Roman"/>
+          <w:color w:val="0000FF"/>
+          <w:kern w:val="0"/>
+          <w:sz w:val="24"/>
+          <w:szCs w:val="24"/>
+          <w:lang w:eastAsia="es-AR"/>
+          <w14:ligatures w14:val="none"/>
+        </w:rPr>
+      </w:pPr>
+      <w:r>
+        <w:rPr>
+          <w:rFonts w:ascii="Times New Roman" w:eastAsia="Times New Roman" w:hAnsi="Times New Roman" w:cs="Times New Roman"/>
+          <w:color w:val="0000FF"/>
+          <w:kern w:val="0"/>
+          <w:sz w:val="24"/>
+          <w:szCs w:val="24"/>
+          <w:lang w:eastAsia="es-AR"/>
+          <w14:ligatures w14:val="none"/>
+        </w:rPr>
+        <w:t>Accesibilidad</w:t>
+      </w:r>
+    </w:p>
+    <w:p>
+      <w:pPr>
+        <w:spacing w:after="0" w:line="240" w:lineRule="auto"/>
+        <w:rPr>
+          <w:rFonts w:ascii="Times New Roman" w:eastAsia="Times New Roman" w:hAnsi="Times New Roman" w:cs="Times New Roman"/>
+          <w:color w:val="0000FF"/>
+          <w:kern w:val="0"/>
+          <w:sz w:val="24"/>
+          <w:szCs w:val="24"/>
+          <w:lang w:eastAsia="es-AR"/>
+          <w14:ligatures w14:val="none"/>
+        </w:rPr>
+      </w:pPr>
+      <w:r>
+        <w:rPr>
+          <w:rFonts w:ascii="Times New Roman" w:eastAsia="Times New Roman" w:hAnsi="Times New Roman" w:cs="Times New Roman"/>
+          <w:kern w:val="0"/>
+          <w:sz w:val="24"/>
+          <w:szCs w:val="24"/>
+          <w:lang w:eastAsia="es-AR"/>
+          <w14:ligatures w14:val="none"/>
+        </w:rPr>
+        <w:fldChar w:fldCharType="end"/>
+      </w:r>
+      <w:r>
+        <w:rPr>
+          <w:rFonts w:ascii="Times New Roman" w:eastAsia="Times New Roman" w:hAnsi="Times New Roman" w:cs="Times New Roman"/>
+          <w:kern w:val="0"/>
+          <w:sz w:val="24"/>
+          <w:szCs w:val="24"/>
+          <w:lang w:eastAsia="es-AR"/>
+          <w14:ligatures w14:val="none"/>
+        </w:rPr>
+        <w:fldChar w:fldCharType="begin"/>
+      </w:r>
+      <w:r>
+        <w:rPr>
+          <w:rFonts w:ascii="Times New Roman" w:eastAsia="Times New Roman" w:hAnsi="Times New Roman" w:cs="Times New Roman"/>
+          <w:kern w:val="0"/>
+          <w:sz w:val="24"/>
+          <w:szCs w:val="24"/>
+          <w:lang w:eastAsia="es-AR"/>
+          <w14:ligatures w14:val="none"/>
+        </w:rPr>
+        <w:instrText>HYPERLINK "devtools://devtools/bundled/devtools_app.html?remoteBase=https://devtools.azureedge.net/serve_file/@e23a9b7d0a14cd45f7a5324b61f0c57561757bb3/&amp;can_dock=true&amp;panel=elements&amp;targetType=tab&amp;veLogging=true&amp;isFeedbackEnabled=true&amp;msEdgeDevToolsMicroFeedback=true&amp;enhancedDevTools=true&amp;isChatEnabled=true&amp;enabledExperiments=msEdgeDevToolsNetworkConsole;layersIn3DView;keyboardShortcutEditor;msEdgeVSCodeThemes;msEdgeDevToolsDetachedElements;msEdgeDynamicWelcome;msEdgeAIExplainConsoleError" \l "best-practices"</w:instrText>
+      </w:r>
+      <w:r>
+        <w:rPr>
+          <w:rFonts w:ascii="Times New Roman" w:eastAsia="Times New Roman" w:hAnsi="Times New Roman" w:cs="Times New Roman"/>
+          <w:kern w:val="0"/>
+          <w:sz w:val="24"/>
+          <w:szCs w:val="24"/>
+          <w:lang w:eastAsia="es-AR"/>
+          <w14:ligatures w14:val="none"/>
+        </w:rPr>
+      </w:r>
+      <w:r>
+        <w:rPr>
+          <w:rFonts w:ascii="Times New Roman" w:eastAsia="Times New Roman" w:hAnsi="Times New Roman" w:cs="Times New Roman"/>
+          <w:kern w:val="0"/>
+          <w:sz w:val="24"/>
+          <w:szCs w:val="24"/>
+          <w:lang w:eastAsia="es-AR"/>
+          <w14:ligatures w14:val="none"/>
+        </w:rPr>
+        <w:fldChar w:fldCharType="separate"/>
+      </w:r>
+    </w:p>
+    <w:p>
+      <w:pPr>
+        <w:spacing w:after="0" w:line="240" w:lineRule="auto"/>
+        <w:jc w:val="center"/>
+        <w:rPr>
+          <w:rFonts w:ascii="Times New Roman" w:eastAsia="Times New Roman" w:hAnsi="Times New Roman" w:cs="Times New Roman"/>
+          <w:kern w:val="0"/>
+          <w:sz w:val="24"/>
+          <w:szCs w:val="24"/>
+          <w:lang w:eastAsia="es-AR"/>
+          <w14:ligatures w14:val="none"/>
+        </w:rPr>
+      </w:pPr>
+      <w:r>
+        <w:rPr>
+          <w:rFonts w:ascii="Times New Roman" w:eastAsia="Times New Roman" w:hAnsi="Times New Roman" w:cs="Times New Roman"/>
+          <w:color w:val="0000FF"/>
+          <w:kern w:val="0"/>
+          <w:sz w:val="24"/>
+          <w:szCs w:val="24"/>
+          <w:lang w:eastAsia="es-AR"/>
+          <w14:ligatures w14:val="none"/>
+        </w:rPr>
+        <w:t>70</w:t>
+      </w:r>
+    </w:p>
+    <w:p>
+      <w:pPr>
+        <w:spacing w:after="0" w:line="240" w:lineRule="auto"/>
+        <w:jc w:val="center"/>
+        <w:rPr>
+          <w:rFonts w:ascii="Times New Roman" w:eastAsia="Times New Roman" w:hAnsi="Times New Roman" w:cs="Times New Roman"/>
+          <w:color w:val="0000FF"/>
+          <w:kern w:val="0"/>
+          <w:sz w:val="24"/>
+          <w:szCs w:val="24"/>
+          <w:lang w:eastAsia="es-AR"/>
+          <w14:ligatures w14:val="none"/>
+        </w:rPr>
+      </w:pPr>
+      <w:r>
+        <w:rPr>
+          <w:rFonts w:ascii="Times New Roman" w:eastAsia="Times New Roman" w:hAnsi="Times New Roman" w:cs="Times New Roman"/>
+          <w:color w:val="0000FF"/>
+          <w:kern w:val="0"/>
+          <w:sz w:val="24"/>
+          <w:szCs w:val="24"/>
+          <w:lang w:eastAsia="es-AR"/>
+          <w14:ligatures w14:val="none"/>
+        </w:rPr>
+        <w:t>Prácticas recomendadas</w:t>
+      </w:r>
+    </w:p>
+    <w:p>
+      <w:pPr>
+        <w:spacing w:after="0" w:line="240" w:lineRule="auto"/>
+        <w:rPr>
+          <w:rFonts w:ascii="Times New Roman" w:eastAsia="Times New Roman" w:hAnsi="Times New Roman" w:cs="Times New Roman"/>
+          <w:color w:val="0000FF"/>
+          <w:kern w:val="0"/>
+          <w:sz w:val="24"/>
+          <w:szCs w:val="24"/>
+          <w:lang w:eastAsia="es-AR"/>
+          <w14:ligatures w14:val="none"/>
+        </w:rPr>
+      </w:pPr>
+      <w:r>
+        <w:rPr>
+          <w:rFonts w:ascii="Times New Roman" w:eastAsia="Times New Roman" w:hAnsi="Times New Roman" w:cs="Times New Roman"/>
+          <w:kern w:val="0"/>
+          <w:sz w:val="24"/>
+          <w:szCs w:val="24"/>
+          <w:lang w:eastAsia="es-AR"/>
+          <w14:ligatures w14:val="none"/>
+        </w:rPr>
+        <w:fldChar w:fldCharType="end"/>
+      </w:r>
+      <w:r>
+        <w:rPr>
+          <w:rFonts w:ascii="Times New Roman" w:eastAsia="Times New Roman" w:hAnsi="Times New Roman" w:cs="Times New Roman"/>
+          <w:kern w:val="0"/>
+          <w:sz w:val="24"/>
+          <w:szCs w:val="24"/>
+          <w:lang w:eastAsia="es-AR"/>
+          <w14:ligatures w14:val="none"/>
+        </w:rPr>
+        <w:fldChar w:fldCharType="begin"/>
+      </w:r>
+      <w:r>
+        <w:rPr>
+          <w:rFonts w:ascii="Times New Roman" w:eastAsia="Times New Roman" w:hAnsi="Times New Roman" w:cs="Times New Roman"/>
+          <w:kern w:val="0"/>
+          <w:sz w:val="24"/>
+          <w:szCs w:val="24"/>
+          <w:lang w:eastAsia="es-AR"/>
+          <w14:ligatures w14:val="none"/>
+        </w:rPr>
+        <w:instrText>HYPERLINK "devtools://devtools/bundled/devtools_app.html?remoteBase=https://devtools.azureedge.net/serve_file/@e23a9b7d0a14cd45f7a5324b61f0c57561757bb3/&amp;can_dock=true&amp;panel=elements&amp;targetType=tab&amp;veLogging=true&amp;isFeedbackEnabled=true&amp;msEdgeDevToolsMicroFeedback=true&amp;enhancedDevTools=true&amp;isChatEnabled=true&amp;enabledExperiments=msEdgeDevToolsNetworkConsole;layersIn3DView;keyboardShortcutEditor;msEdgeVSCodeThemes;msEdgeDevToolsDetachedElements;msEdgeDynamicWelcome;msEdgeAIExplainConsoleError" \l "seo"</w:instrText>
+      </w:r>
+      <w:r>
+        <w:rPr>
+          <w:rFonts w:ascii="Times New Roman" w:eastAsia="Times New Roman" w:hAnsi="Times New Roman" w:cs="Times New Roman"/>
+          <w:kern w:val="0"/>
+          <w:sz w:val="24"/>
+          <w:szCs w:val="24"/>
+          <w:lang w:eastAsia="es-AR"/>
+          <w14:ligatures w14:val="none"/>
+        </w:rPr>
+      </w:r>
+      <w:r>
+        <w:rPr>
+          <w:rFonts w:ascii="Times New Roman" w:eastAsia="Times New Roman" w:hAnsi="Times New Roman" w:cs="Times New Roman"/>
+          <w:kern w:val="0"/>
+          <w:sz w:val="24"/>
+          <w:szCs w:val="24"/>
+          <w:lang w:eastAsia="es-AR"/>
+          <w14:ligatures w14:val="none"/>
+        </w:rPr>
+        <w:fldChar w:fldCharType="separate"/>
+      </w:r>
+    </w:p>
+    <w:p>
+      <w:pPr>
+        <w:spacing w:after="0" w:line="240" w:lineRule="auto"/>
+        <w:jc w:val="center"/>
+        <w:rPr>
+          <w:rFonts w:ascii="Times New Roman" w:eastAsia="Times New Roman" w:hAnsi="Times New Roman" w:cs="Times New Roman"/>
+          <w:kern w:val="0"/>
+          <w:sz w:val="24"/>
+          <w:szCs w:val="24"/>
+          <w:lang w:eastAsia="es-AR"/>
+          <w14:ligatures w14:val="none"/>
+        </w:rPr>
+      </w:pPr>
+      <w:r>
+        <w:rPr>
+          <w:rFonts w:ascii="Times New Roman" w:eastAsia="Times New Roman" w:hAnsi="Times New Roman" w:cs="Times New Roman"/>
+          <w:color w:val="0000FF"/>
+          <w:kern w:val="0"/>
+          <w:sz w:val="24"/>
+          <w:szCs w:val="24"/>
+          <w:lang w:eastAsia="es-AR"/>
+          <w14:ligatures w14:val="none"/>
+        </w:rPr>
+        <w:t>100</w:t>
+      </w:r>
+    </w:p>
+    <w:p>
+      <w:pPr>
+        <w:spacing w:after="0" w:line="240" w:lineRule="auto"/>
+        <w:jc w:val="center"/>
+        <w:rPr>
+          <w:rFonts w:ascii="Times New Roman" w:eastAsia="Times New Roman" w:hAnsi="Times New Roman" w:cs="Times New Roman"/>
+          <w:color w:val="0000FF"/>
+          <w:kern w:val="0"/>
+          <w:sz w:val="24"/>
+          <w:szCs w:val="24"/>
+          <w:lang w:eastAsia="es-AR"/>
+          <w14:ligatures w14:val="none"/>
+        </w:rPr>
+      </w:pPr>
+      <w:r>
+        <w:rPr>
+          <w:rFonts w:ascii="Times New Roman" w:eastAsia="Times New Roman" w:hAnsi="Times New Roman" w:cs="Times New Roman"/>
+          <w:color w:val="0000FF"/>
+          <w:kern w:val="0"/>
+          <w:sz w:val="24"/>
+          <w:szCs w:val="24"/>
+          <w:lang w:eastAsia="es-AR"/>
+          <w14:ligatures w14:val="none"/>
+        </w:rPr>
+        <w:t>SEO</w:t>
+      </w:r>
+    </w:p>
+    <w:p>
+      <w:r>
+        <w:rPr>
+          <w:rFonts w:ascii="Times New Roman" w:eastAsia="Times New Roman" w:hAnsi="Times New Roman" w:cs="Times New Roman"/>
+          <w:kern w:val="0"/>
+          <w:sz w:val="24"/>
+          <w:szCs w:val="24"/>
+          <w:lang w:eastAsia="es-AR"/>
+          <w14:ligatures w14:val="none"/>
+        </w:rPr>
+        <w:fldChar w:fldCharType="end"/>
+      </w:r>
+      <w:hyperlink r:id="rId4" w:anchor="pwa" w:tooltip="Instalabilidad: 0/1, Optimizado para PWA: 2/5" w:history="1">
+        <w:r>
+          <w:rPr>
+            <w:rFonts w:ascii="Times New Roman" w:eastAsia="Times New Roman" w:hAnsi="Times New Roman" w:cs="Times New Roman"/>
+            <w:color w:val="0000FF"/>
+            <w:kern w:val="0"/>
+            <w:sz w:val="24"/>
+            <w:szCs w:val="24"/>
+            <w:lang w:eastAsia="es-AR"/>
+            <w14:ligatures w14:val="none"/>
+          </w:rPr>
+          <w:br/>
+        </w:r>
+      </w:hyperlink>
+    </w:p>
+    <w:p>
+      <w:r>
+        <w:t xml:space="preserve">en ligthouse </w:t>
+      </w:r>
+      <w:r>
+        <w:t>Mobile</w:t>
+      </w:r>
+      <w:r>
+        <w:t xml:space="preserve"> muestra este resultado:</w:t>
+      </w:r>
+    </w:p>
+    <w:p/>
+    <w:p>
+      <w:r>
+        <w:t>74</w:t>
+      </w:r>
+    </w:p>
+    <w:p>
+      <w:r>
+        <w:t>Rendimiento</w:t>
+      </w:r>
+    </w:p>
+    <w:p>
       <w:r>
         <w:t>85</w:t>
       </w:r>
@@ -97,7 +609,7 @@
     </w:p>
     <w:p>
       <w:r>
-        <w:t>56</w:t>
+        <w:t>52</w:t>
       </w:r>
     </w:p>
     <w:p>
@@ -107,7 +619,7 @@
     </w:p>
     <w:p>
       <w:r>
-        <w:t>100</w:t>
+        <w:t>92</w:t>
       </w:r>
     </w:p>
     <w:p>
@@ -118,59 +630,6 @@
     <w:p/>
     <w:p>
       <w:r>
-        <w:t xml:space="preserve">en ligthouse </w:t>
-      </w:r>
-      <w:r>
-        <w:t>Mobile</w:t>
-      </w:r>
-      <w:r>
-        <w:t xml:space="preserve"> muestra este resultado:</w:t>
-      </w:r>
-    </w:p>
-    <w:p/>
-    <w:p>
-      <w:r>
-        <w:t>74</w:t>
-      </w:r>
-    </w:p>
-    <w:p>
-      <w:r>
-        <w:t>Rendimiento</w:t>
-      </w:r>
-    </w:p>
-    <w:p>
-      <w:r>
-        <w:t>85</w:t>
-      </w:r>
-    </w:p>
-    <w:p>
-      <w:r>
-        <w:t>Accesibilidad</w:t>
-      </w:r>
-    </w:p>
-    <w:p>
-      <w:r>
-        <w:t>52</w:t>
-      </w:r>
-    </w:p>
-    <w:p>
-      <w:r>
-        <w:t>Prácticas recomendadas</w:t>
-      </w:r>
-    </w:p>
-    <w:p>
-      <w:r>
-        <w:t>92</w:t>
-      </w:r>
-    </w:p>
-    <w:p>
-      <w:r>
-        <w:t>SEO</w:t>
-      </w:r>
-    </w:p>
-    <w:p/>
-    <w:p>
-      <w:r>
         <w:t xml:space="preserve">Conclusión: </w:t>
       </w:r>
       <w:r>
@@ -210,10 +669,7 @@
         <w:t xml:space="preserve"> desktop</w:t>
       </w:r>
       <w:r>
-        <w:t>, eliminar ramas, eliminar el</w:t>
-      </w:r>
-      <w:r>
-        <w:t xml:space="preserve"> repositorio habiendo hecho un backup previo, en fin, dolor</w:t>
+        <w:t>, eliminar ramas, eliminar el repositorio habiendo hecho un backup previo, en fin, dolor</w:t>
       </w:r>
       <w:r>
         <w:t>es</w:t>
@@ -914,6 +1370,18 @@
     <w:semiHidden/>
     <w:unhideWhenUsed/>
   </w:style>
+  <w:style w:type="character" w:styleId="Hipervnculo">
+    <w:name w:val="Hyperlink"/>
+    <w:basedOn w:val="Fuentedeprrafopredeter"/>
+    <w:uiPriority w:val="99"/>
+    <w:semiHidden/>
+    <w:unhideWhenUsed/>
+    <w:rsid w:val="00895E84"/>
+    <w:rPr>
+      <w:color w:val="0000FF"/>
+      <w:u w:val="single"/>
+    </w:rPr>
+  </w:style>
 </w:styles>
 </file>
 

</xml_diff>

<commit_message>
se modifica documento word
</commit_message>
<xml_diff>
--- a/PreEntrega3.docx
+++ b/PreEntrega3.docx
@@ -79,11 +79,12 @@
       <w:pPr>
         <w:spacing w:after="0" w:line="240" w:lineRule="auto"/>
         <w:rPr>
-          <w:rFonts w:ascii="Times New Roman" w:eastAsia="Times New Roman" w:hAnsi="Times New Roman" w:cs="Times New Roman"/>
-          <w:color w:val="0000FF"/>
-          <w:kern w:val="0"/>
-          <w:sz w:val="24"/>
-          <w:szCs w:val="24"/>
+          <w:rFonts w:ascii="Arial" w:eastAsia="Times New Roman" w:hAnsi="Arial" w:cs="Arial"/>
+          <w:color w:val="0000FF"/>
+          <w:kern w:val="0"/>
+          <w:sz w:val="18"/>
+          <w:szCs w:val="18"/>
+          <w:shd w:val="clear" w:color="auto" w:fill="FFFFFF"/>
           <w:lang w:eastAsia="es-AR"/>
           <w14:ligatures w14:val="none"/>
         </w:rPr>
@@ -147,15 +148,16 @@
       </w:pPr>
       <w:r>
         <w:rPr>
-          <w:rFonts w:ascii="Times New Roman" w:eastAsia="Times New Roman" w:hAnsi="Times New Roman" w:cs="Times New Roman"/>
-          <w:color w:val="0000FF"/>
-          <w:kern w:val="0"/>
-          <w:sz w:val="24"/>
-          <w:szCs w:val="24"/>
-          <w:lang w:eastAsia="es-AR"/>
-          <w14:ligatures w14:val="none"/>
-        </w:rPr>
-        <w:t>95</w:t>
+          <w:rFonts w:ascii="Arial" w:eastAsia="Times New Roman" w:hAnsi="Arial" w:cs="Arial"/>
+          <w:color w:val="0000FF"/>
+          <w:kern w:val="0"/>
+          <w:sz w:val="18"/>
+          <w:szCs w:val="18"/>
+          <w:shd w:val="clear" w:color="auto" w:fill="FFFFFF"/>
+          <w:lang w:eastAsia="es-AR"/>
+          <w14:ligatures w14:val="none"/>
+        </w:rPr>
+        <w:t>98</w:t>
       </w:r>
     </w:p>
     <w:p>
@@ -163,22 +165,24 @@
         <w:spacing w:after="0" w:line="240" w:lineRule="auto"/>
         <w:jc w:val="center"/>
         <w:rPr>
-          <w:rFonts w:ascii="Times New Roman" w:eastAsia="Times New Roman" w:hAnsi="Times New Roman" w:cs="Times New Roman"/>
-          <w:color w:val="0000FF"/>
-          <w:kern w:val="0"/>
-          <w:sz w:val="24"/>
-          <w:szCs w:val="24"/>
-          <w:lang w:eastAsia="es-AR"/>
-          <w14:ligatures w14:val="none"/>
-        </w:rPr>
-      </w:pPr>
-      <w:r>
-        <w:rPr>
-          <w:rFonts w:ascii="Times New Roman" w:eastAsia="Times New Roman" w:hAnsi="Times New Roman" w:cs="Times New Roman"/>
-          <w:color w:val="0000FF"/>
-          <w:kern w:val="0"/>
-          <w:sz w:val="24"/>
-          <w:szCs w:val="24"/>
+          <w:rFonts w:ascii="Arial" w:eastAsia="Times New Roman" w:hAnsi="Arial" w:cs="Arial"/>
+          <w:color w:val="0000FF"/>
+          <w:kern w:val="0"/>
+          <w:sz w:val="18"/>
+          <w:szCs w:val="18"/>
+          <w:shd w:val="clear" w:color="auto" w:fill="FFFFFF"/>
+          <w:lang w:eastAsia="es-AR"/>
+          <w14:ligatures w14:val="none"/>
+        </w:rPr>
+      </w:pPr>
+      <w:r>
+        <w:rPr>
+          <w:rFonts w:ascii="Arial" w:eastAsia="Times New Roman" w:hAnsi="Arial" w:cs="Arial"/>
+          <w:color w:val="0000FF"/>
+          <w:kern w:val="0"/>
+          <w:sz w:val="18"/>
+          <w:szCs w:val="18"/>
+          <w:shd w:val="clear" w:color="auto" w:fill="FFFFFF"/>
           <w:lang w:eastAsia="es-AR"/>
           <w14:ligatures w14:val="none"/>
         </w:rPr>
@@ -268,11 +272,12 @@
       </w:pPr>
       <w:r>
         <w:rPr>
-          <w:rFonts w:ascii="Times New Roman" w:eastAsia="Times New Roman" w:hAnsi="Times New Roman" w:cs="Times New Roman"/>
-          <w:color w:val="0000FF"/>
-          <w:kern w:val="0"/>
-          <w:sz w:val="24"/>
-          <w:szCs w:val="24"/>
+          <w:rFonts w:ascii="Arial" w:eastAsia="Times New Roman" w:hAnsi="Arial" w:cs="Arial"/>
+          <w:color w:val="0000FF"/>
+          <w:kern w:val="0"/>
+          <w:sz w:val="18"/>
+          <w:szCs w:val="18"/>
+          <w:shd w:val="clear" w:color="auto" w:fill="FFFFFF"/>
           <w:lang w:eastAsia="es-AR"/>
           <w14:ligatures w14:val="none"/>
         </w:rPr>
@@ -284,22 +289,24 @@
         <w:spacing w:after="0" w:line="240" w:lineRule="auto"/>
         <w:jc w:val="center"/>
         <w:rPr>
-          <w:rFonts w:ascii="Times New Roman" w:eastAsia="Times New Roman" w:hAnsi="Times New Roman" w:cs="Times New Roman"/>
-          <w:color w:val="0000FF"/>
-          <w:kern w:val="0"/>
-          <w:sz w:val="24"/>
-          <w:szCs w:val="24"/>
-          <w:lang w:eastAsia="es-AR"/>
-          <w14:ligatures w14:val="none"/>
-        </w:rPr>
-      </w:pPr>
-      <w:r>
-        <w:rPr>
-          <w:rFonts w:ascii="Times New Roman" w:eastAsia="Times New Roman" w:hAnsi="Times New Roman" w:cs="Times New Roman"/>
-          <w:color w:val="0000FF"/>
-          <w:kern w:val="0"/>
-          <w:sz w:val="24"/>
-          <w:szCs w:val="24"/>
+          <w:rFonts w:ascii="Arial" w:eastAsia="Times New Roman" w:hAnsi="Arial" w:cs="Arial"/>
+          <w:color w:val="0000FF"/>
+          <w:kern w:val="0"/>
+          <w:sz w:val="18"/>
+          <w:szCs w:val="18"/>
+          <w:shd w:val="clear" w:color="auto" w:fill="FFFFFF"/>
+          <w:lang w:eastAsia="es-AR"/>
+          <w14:ligatures w14:val="none"/>
+        </w:rPr>
+      </w:pPr>
+      <w:r>
+        <w:rPr>
+          <w:rFonts w:ascii="Arial" w:eastAsia="Times New Roman" w:hAnsi="Arial" w:cs="Arial"/>
+          <w:color w:val="0000FF"/>
+          <w:kern w:val="0"/>
+          <w:sz w:val="18"/>
+          <w:szCs w:val="18"/>
+          <w:shd w:val="clear" w:color="auto" w:fill="FFFFFF"/>
           <w:lang w:eastAsia="es-AR"/>
           <w14:ligatures w14:val="none"/>
         </w:rPr>
@@ -389,11 +396,12 @@
       </w:pPr>
       <w:r>
         <w:rPr>
-          <w:rFonts w:ascii="Times New Roman" w:eastAsia="Times New Roman" w:hAnsi="Times New Roman" w:cs="Times New Roman"/>
-          <w:color w:val="0000FF"/>
-          <w:kern w:val="0"/>
-          <w:sz w:val="24"/>
-          <w:szCs w:val="24"/>
+          <w:rFonts w:ascii="Arial" w:eastAsia="Times New Roman" w:hAnsi="Arial" w:cs="Arial"/>
+          <w:color w:val="0000FF"/>
+          <w:kern w:val="0"/>
+          <w:sz w:val="18"/>
+          <w:szCs w:val="18"/>
+          <w:shd w:val="clear" w:color="auto" w:fill="FFFFFF"/>
           <w:lang w:eastAsia="es-AR"/>
           <w14:ligatures w14:val="none"/>
         </w:rPr>
@@ -405,22 +413,24 @@
         <w:spacing w:after="0" w:line="240" w:lineRule="auto"/>
         <w:jc w:val="center"/>
         <w:rPr>
-          <w:rFonts w:ascii="Times New Roman" w:eastAsia="Times New Roman" w:hAnsi="Times New Roman" w:cs="Times New Roman"/>
-          <w:color w:val="0000FF"/>
-          <w:kern w:val="0"/>
-          <w:sz w:val="24"/>
-          <w:szCs w:val="24"/>
-          <w:lang w:eastAsia="es-AR"/>
-          <w14:ligatures w14:val="none"/>
-        </w:rPr>
-      </w:pPr>
-      <w:r>
-        <w:rPr>
-          <w:rFonts w:ascii="Times New Roman" w:eastAsia="Times New Roman" w:hAnsi="Times New Roman" w:cs="Times New Roman"/>
-          <w:color w:val="0000FF"/>
-          <w:kern w:val="0"/>
-          <w:sz w:val="24"/>
-          <w:szCs w:val="24"/>
+          <w:rFonts w:ascii="Arial" w:eastAsia="Times New Roman" w:hAnsi="Arial" w:cs="Arial"/>
+          <w:color w:val="0000FF"/>
+          <w:kern w:val="0"/>
+          <w:sz w:val="18"/>
+          <w:szCs w:val="18"/>
+          <w:shd w:val="clear" w:color="auto" w:fill="FFFFFF"/>
+          <w:lang w:eastAsia="es-AR"/>
+          <w14:ligatures w14:val="none"/>
+        </w:rPr>
+      </w:pPr>
+      <w:r>
+        <w:rPr>
+          <w:rFonts w:ascii="Arial" w:eastAsia="Times New Roman" w:hAnsi="Arial" w:cs="Arial"/>
+          <w:color w:val="0000FF"/>
+          <w:kern w:val="0"/>
+          <w:sz w:val="18"/>
+          <w:szCs w:val="18"/>
+          <w:shd w:val="clear" w:color="auto" w:fill="FFFFFF"/>
           <w:lang w:eastAsia="es-AR"/>
           <w14:ligatures w14:val="none"/>
         </w:rPr>
@@ -510,42 +520,16 @@
       </w:pPr>
       <w:r>
         <w:rPr>
-          <w:rFonts w:ascii="Times New Roman" w:eastAsia="Times New Roman" w:hAnsi="Times New Roman" w:cs="Times New Roman"/>
-          <w:color w:val="0000FF"/>
-          <w:kern w:val="0"/>
-          <w:sz w:val="24"/>
-          <w:szCs w:val="24"/>
+          <w:rFonts w:ascii="Arial" w:eastAsia="Times New Roman" w:hAnsi="Arial" w:cs="Arial"/>
+          <w:color w:val="0000FF"/>
+          <w:kern w:val="0"/>
+          <w:sz w:val="18"/>
+          <w:szCs w:val="18"/>
+          <w:shd w:val="clear" w:color="auto" w:fill="FFFFFF"/>
           <w:lang w:eastAsia="es-AR"/>
           <w14:ligatures w14:val="none"/>
         </w:rPr>
         <w:t>100</w:t>
-      </w:r>
-    </w:p>
-    <w:p>
-      <w:pPr>
-        <w:spacing w:after="0" w:line="240" w:lineRule="auto"/>
-        <w:jc w:val="center"/>
-        <w:rPr>
-          <w:rFonts w:ascii="Times New Roman" w:eastAsia="Times New Roman" w:hAnsi="Times New Roman" w:cs="Times New Roman"/>
-          <w:color w:val="0000FF"/>
-          <w:kern w:val="0"/>
-          <w:sz w:val="24"/>
-          <w:szCs w:val="24"/>
-          <w:lang w:eastAsia="es-AR"/>
-          <w14:ligatures w14:val="none"/>
-        </w:rPr>
-      </w:pPr>
-      <w:r>
-        <w:rPr>
-          <w:rFonts w:ascii="Times New Roman" w:eastAsia="Times New Roman" w:hAnsi="Times New Roman" w:cs="Times New Roman"/>
-          <w:color w:val="0000FF"/>
-          <w:kern w:val="0"/>
-          <w:sz w:val="24"/>
-          <w:szCs w:val="24"/>
-          <w:lang w:eastAsia="es-AR"/>
-          <w14:ligatures w14:val="none"/>
-        </w:rPr>
-        <w:t>SEO</w:t>
       </w:r>
     </w:p>
     <w:p>
@@ -574,20 +558,6 @@
           <w:br/>
         </w:r>
       </w:hyperlink>
-      <w:hyperlink r:id="rId5" w:anchor="pwa" w:tooltip="Instalabilidad: 0/1, Optimizado para PWA: 2/5" w:history="1">
-        <w:r>
-          <w:rPr>
-            <w:rFonts w:ascii="Times New Roman" w:eastAsia="Times New Roman" w:hAnsi="Times New Roman" w:cs="Times New Roman"/>
-            <w:color w:val="0000FF"/>
-            <w:kern w:val="0"/>
-            <w:sz w:val="24"/>
-            <w:szCs w:val="24"/>
-            <w:lang w:eastAsia="es-AR"/>
-            <w14:ligatures w14:val="none"/>
-          </w:rPr>
-          <w:br/>
-        </w:r>
-      </w:hyperlink>
     </w:p>
     <w:p>
       <w:r>
@@ -683,7 +653,7 @@
           <w:lang w:eastAsia="es-AR"/>
           <w14:ligatures w14:val="none"/>
         </w:rPr>
-        <w:t>84</w:t>
+        <w:t>77</w:t>
       </w:r>
     </w:p>
     <w:p>
@@ -931,7 +901,7 @@
           <w:lang w:eastAsia="es-AR"/>
           <w14:ligatures w14:val="none"/>
         </w:rPr>
-        <w:t>70</w:t>
+        <w:t>67</w:t>
       </w:r>
     </w:p>
     <w:p>
@@ -1174,17 +1144,17 @@
     </w:p>
     <w:p>
       <w:r>
+        <w:t>B:\curso-coder\proyecto3\.vscode</w:t>
+      </w:r>
+    </w:p>
+    <w:p>
+      <w:r>
+        <w:t>B:\curso-coder\proyecto3\assets</w:t>
+      </w:r>
+    </w:p>
+    <w:p>
+      <w:r>
         <w:lastRenderedPageBreak/>
-        <w:t>B:\curso-coder\proyecto3\.vscode</w:t>
-      </w:r>
-    </w:p>
-    <w:p>
-      <w:r>
-        <w:t>B:\curso-coder\proyecto3\assets</w:t>
-      </w:r>
-    </w:p>
-    <w:p>
-      <w:r>
         <w:t>B:\curso-coder\proyecto3\CSS</w:t>
       </w:r>
     </w:p>

</xml_diff>